<commit_message>
11 задание (55) https://amp1996.ru/perevod-ballov-ege-po-informatike
</commit_message>
<xml_diff>
--- a/11 задание/11 задание.docx
+++ b/11 задание/11 задание.docx
@@ -165,18 +165,7 @@
           <w:szCs w:val="28"/>
           <w:shd w:val="clear" w:color="auto" w:fill="FFFFFF"/>
         </w:rPr>
-        <w:t>(</w:t>
-      </w:r>
-      <w:bookmarkStart w:id="0" w:name="_GoBack"/>
-      <w:bookmarkEnd w:id="0"/>
-      <w:r>
-        <w:rPr>
-          <w:b/>
-          <w:color w:val="000000"/>
-          <w:szCs w:val="28"/>
-          <w:shd w:val="clear" w:color="auto" w:fill="FFFFFF"/>
-        </w:rPr>
-        <w:t>№ 2066)</w:t>
+        <w:t>(№ 2066)</w:t>
       </w:r>
       <w:r>
         <w:rPr>
@@ -247,15 +236,187 @@
           <w:shd w:val="clear" w:color="auto" w:fill="FFFFFF"/>
         </w:rPr>
       </w:pPr>
-    </w:p>
-    <w:p>
-      <w:r>
-        <w:rPr>
-          <w:color w:val="000000"/>
-          <w:szCs w:val="28"/>
-          <w:shd w:val="clear" w:color="auto" w:fill="FFFFFF"/>
-        </w:rPr>
-        <w:t>(№ 7552) (ЕГЭ-2024) На предприятии каждой изготовленной детали присваивается серийный номер, содержащий десятичные цифры и символы из 2030-символьного специального алфавита. В базе данных для хранения каждого серийного номера отведено одинаковое и минимально возможное число байт. При этом используется посимвольное кодирование, все символы кодируются одинаковым и минимально возможным числом бит. Известно, что для хранения 318 серийных номеров отведено более 67 Кбайт памяти. Определите минимально возможную длину серийного номера. В ответе запишите только целое число.</w:t>
+      <w:r>
+        <w:rPr>
+          <w:b/>
+          <w:color w:val="000000"/>
+          <w:szCs w:val="28"/>
+          <w:shd w:val="clear" w:color="auto" w:fill="FFFFFF"/>
+        </w:rPr>
+        <w:t>(17933)</w:t>
+      </w:r>
+      <w:r>
+        <w:rPr>
+          <w:color w:val="000000"/>
+          <w:szCs w:val="28"/>
+          <w:shd w:val="clear" w:color="auto" w:fill="FFFFFF"/>
+        </w:rPr>
+        <w:t xml:space="preserve"> </w:t>
+      </w:r>
+      <w:r>
+        <w:rPr>
+          <w:color w:val="000000"/>
+          <w:szCs w:val="28"/>
+          <w:shd w:val="clear" w:color="auto" w:fill="FFFFFF"/>
+        </w:rPr>
+        <w:t xml:space="preserve">На предприятии каждой изготовленной детали присваивают серийный номер, состоящий из 1231 символов. Для его хранения отведено одинаковое и минимально возможное число байт. При этом используется посимвольное кодирование серийных номеров, все символы кодируются одинаковым и минимально возможным числом бит. Известно, что для хранения 523872 серийных номеров отведено более 432 Мбайт памяти. Определите минимально возможную мощность алфавита, из которого составляются серийные номера. </w:t>
+      </w:r>
+    </w:p>
+    <w:p>
+      <w:pPr>
+        <w:rPr>
+          <w:color w:val="000000"/>
+          <w:szCs w:val="28"/>
+          <w:shd w:val="clear" w:color="auto" w:fill="FFFFFF"/>
+        </w:rPr>
+      </w:pPr>
+      <w:r>
+        <w:rPr>
+          <w:color w:val="000000"/>
+          <w:szCs w:val="28"/>
+          <w:shd w:val="clear" w:color="auto" w:fill="FFFFFF"/>
+        </w:rPr>
+        <w:t>В ответе запишите только число.</w:t>
+      </w:r>
+    </w:p>
+    <w:p>
+      <w:pPr>
+        <w:rPr>
+          <w:color w:val="000000"/>
+          <w:szCs w:val="28"/>
+          <w:shd w:val="clear" w:color="auto" w:fill="FFFFFF"/>
+        </w:rPr>
+      </w:pPr>
+    </w:p>
+    <w:p>
+      <w:pPr>
+        <w:rPr>
+          <w:color w:val="000000"/>
+          <w:szCs w:val="28"/>
+          <w:shd w:val="clear" w:color="auto" w:fill="FFFFFF"/>
+        </w:rPr>
+      </w:pPr>
+      <w:r>
+        <w:rPr>
+          <w:b/>
+          <w:color w:val="000000"/>
+          <w:szCs w:val="28"/>
+          <w:shd w:val="clear" w:color="auto" w:fill="FFFFFF"/>
+        </w:rPr>
+        <w:t>(№ 7633) (Демо-2025)</w:t>
+      </w:r>
+      <w:r>
+        <w:rPr>
+          <w:color w:val="000000"/>
+          <w:szCs w:val="28"/>
+          <w:shd w:val="clear" w:color="auto" w:fill="FFFFFF"/>
+        </w:rPr>
+        <w:t xml:space="preserve"> На предприятии каждой изготовленной детали присваивают серийный номер, содержащий десятичные цифры, 52 латинские буквы (с учётом регистра) и символы из 963-символьного специального алфавита. В базе данных для хранения каждого серийного номера отведено одинаковое и минимально возможное целое число байт. При этом используется посимвольное кодирование серийных номеров, все символы кодируются одинаковым и минимально возможным числом бит. Известно, что для хранения 2000 серийных номеров отведено не более 693 Кбайт памяти. Определите максимально возможную длину серийного номера. В ответе запишите только целое число.</w:t>
+      </w:r>
+    </w:p>
+    <w:p>
+      <w:pPr>
+        <w:rPr>
+          <w:color w:val="000000"/>
+          <w:szCs w:val="28"/>
+          <w:shd w:val="clear" w:color="auto" w:fill="FFFFFF"/>
+        </w:rPr>
+      </w:pPr>
+      <w:r>
+        <w:rPr>
+          <w:b/>
+          <w:color w:val="000000"/>
+          <w:szCs w:val="28"/>
+          <w:shd w:val="clear" w:color="auto" w:fill="FFFFFF"/>
+        </w:rPr>
+        <w:lastRenderedPageBreak/>
+        <w:t>(№ 7552) (ЕГЭ-2024)</w:t>
+      </w:r>
+      <w:r>
+        <w:rPr>
+          <w:color w:val="000000"/>
+          <w:szCs w:val="28"/>
+          <w:shd w:val="clear" w:color="auto" w:fill="FFFFFF"/>
+        </w:rPr>
+        <w:t xml:space="preserve"> На предприятии каждой изготовленной детали присваивается серийный номер, содержащий десятичные цифры и символы из 2030-символьного специального алфавита. В базе данных для хранения каждого серийного номера отведено одинаковое и минимально возможное число байт. При этом используется посимвольное кодирование, все символы кодируются одинаковым и минимально возможным числом бит. Известно, что для хранения 318 серийных номеров отведено более 67 Кбайт памяти. Определите минимально возможную длину серийного номера. В ответе запишите только целое число.</w:t>
+      </w:r>
+    </w:p>
+    <w:p>
+      <w:pPr>
+        <w:rPr>
+          <w:color w:val="000000"/>
+          <w:szCs w:val="28"/>
+          <w:shd w:val="clear" w:color="auto" w:fill="FFFFFF"/>
+        </w:rPr>
+      </w:pPr>
+      <w:r>
+        <w:rPr>
+          <w:b/>
+          <w:color w:val="000000"/>
+          <w:szCs w:val="28"/>
+          <w:shd w:val="clear" w:color="auto" w:fill="FFFFFF"/>
+        </w:rPr>
+        <w:t>(№ 7520) (ЕГЭ-2024)</w:t>
+      </w:r>
+      <w:r>
+        <w:rPr>
+          <w:color w:val="000000"/>
+          <w:szCs w:val="28"/>
+          <w:shd w:val="clear" w:color="auto" w:fill="FFFFFF"/>
+        </w:rPr>
+        <w:t xml:space="preserve"> На предприятии каждой изготовленной детали присваивают серийный номер, состоящий из 261 символов. Для его хранения отведено одинаковое и минимально возможное число байт. При этом используется посимвольное кодирование серийных номеров, все символы кодируются одинаковым и минимально возможным числом бит. Известно, что для хранения 252 500 серийных номеров отведено более 31 Мбайт памяти. Определите минимально возможную мощность алфавита, из которого составляются серийные номера. В ответе запишите только число.</w:t>
+      </w:r>
+    </w:p>
+    <w:p>
+      <w:r>
+        <w:rPr>
+          <w:b/>
+          <w:color w:val="000000"/>
+          <w:szCs w:val="28"/>
+          <w:shd w:val="clear" w:color="auto" w:fill="FFFFFF"/>
+        </w:rPr>
+        <w:t>(№ 7468) (ЕГЭ-2024)</w:t>
+      </w:r>
+      <w:r>
+        <w:rPr>
+          <w:color w:val="000000"/>
+          <w:szCs w:val="28"/>
+          <w:shd w:val="clear" w:color="auto" w:fill="FFFFFF"/>
+        </w:rPr>
+        <w:t xml:space="preserve"> На предприятии каждой изготовленной детали присваивают серийный номер, содержащий десятичные цифры, 26 латинских букв (без учёта регистра) и символы из 8164-символьного специального алфавита. В базе данных для хранения каждого серийного номера отведено одинаковое и минимально возможное число байт. При этом используется посимвольное кодирование серийных номеров, все символы кодируются одинаковым и минимально возможным числом бит. Известно, что для хранения </w:t>
+      </w:r>
+      <w:bookmarkStart w:id="0" w:name="_GoBack"/>
+      <w:r>
+        <w:rPr>
+          <w:color w:val="000000"/>
+          <w:szCs w:val="28"/>
+          <w:shd w:val="clear" w:color="auto" w:fill="FFFFFF"/>
+        </w:rPr>
+        <w:t xml:space="preserve">835 </w:t>
+      </w:r>
+      <w:bookmarkEnd w:id="0"/>
+      <w:r>
+        <w:rPr>
+          <w:color w:val="000000"/>
+          <w:szCs w:val="28"/>
+          <w:shd w:val="clear" w:color="auto" w:fill="FFFFFF"/>
+        </w:rPr>
+        <w:t>серийных номеров отведено более 156 Кбайт памяти. Определите минимально возможную длину</w:t>
+      </w:r>
+      <w:r>
+        <w:rPr>
+          <w:color w:val="000000"/>
+          <w:szCs w:val="28"/>
+        </w:rPr>
+        <w:br/>
+      </w:r>
+      <w:r>
+        <w:rPr>
+          <w:color w:val="000000"/>
+          <w:szCs w:val="28"/>
+          <w:shd w:val="clear" w:color="auto" w:fill="FFFFFF"/>
+        </w:rPr>
+        <w:t>серийного номера. В ответе запишите только целое число.</w:t>
       </w:r>
     </w:p>
     <w:sectPr>

</xml_diff>